<commit_message>
added in notes, changed character creation use-case, made char-creat sequence
</commit_message>
<xml_diff>
--- a/Deliverable_4/Use-Cases-v0.3.docx
+++ b/Deliverable_4/Use-Cases-v0.3.docx
@@ -48,20 +48,22 @@
         <w:rPr>
           <w:sz w:val="28"/>
           <w:szCs w:val="28"/>
-        </w:rPr>
-      </w:pPr>
-      <w:r>
-        <w:rPr>
-          <w:sz w:val="28"/>
-          <w:szCs w:val="28"/>
-          <w:lang w:val="el-GR"/>
-        </w:rPr>
-        <w:t>Το</w:t>
-      </w:r>
-      <w:r>
-        <w:rPr>
-          <w:sz w:val="28"/>
-          <w:szCs w:val="28"/>
+          <w:lang w:val="el-GR"/>
+        </w:rPr>
+      </w:pPr>
+      <w:r>
+        <w:rPr>
+          <w:sz w:val="28"/>
+          <w:szCs w:val="28"/>
+          <w:lang w:val="el-GR"/>
+        </w:rPr>
+        <w:t>Αφαιρέθηκε</w:t>
+      </w:r>
+      <w:r>
+        <w:rPr>
+          <w:sz w:val="28"/>
+          <w:szCs w:val="28"/>
+          <w:lang w:val="el-GR"/>
         </w:rPr>
         <w:t xml:space="preserve"> </w:t>
       </w:r>
@@ -69,22 +71,15 @@
         <w:rPr>
           <w:sz w:val="28"/>
           <w:szCs w:val="28"/>
-          <w:lang w:val="en-US"/>
-        </w:rPr>
-        <w:t xml:space="preserve">Character Creation </w:t>
-      </w:r>
-      <w:r>
-        <w:rPr>
-          <w:sz w:val="28"/>
-          <w:szCs w:val="28"/>
-          <w:lang w:val="el-GR"/>
-        </w:rPr>
-        <w:t>παρέμεινε</w:t>
-      </w:r>
-      <w:r>
-        <w:rPr>
-          <w:sz w:val="28"/>
-          <w:szCs w:val="28"/>
+          <w:lang w:val="el-GR"/>
+        </w:rPr>
+        <w:t>η</w:t>
+      </w:r>
+      <w:r>
+        <w:rPr>
+          <w:sz w:val="28"/>
+          <w:szCs w:val="28"/>
+          <w:lang w:val="el-GR"/>
         </w:rPr>
         <w:t xml:space="preserve"> </w:t>
       </w:r>
@@ -94,14 +89,7 @@
           <w:szCs w:val="28"/>
           <w:lang w:val="el-GR"/>
         </w:rPr>
-        <w:t>ίδιο</w:t>
-      </w:r>
-      <w:r>
-        <w:rPr>
-          <w:sz w:val="28"/>
-          <w:szCs w:val="28"/>
-        </w:rPr>
-        <w:t>.</w:t>
+        <w:t>δυνατότητα αλλαγής των επιλογών του παίκτη στο βήμα 14.</w:t>
       </w:r>
     </w:p>
     <w:p>
@@ -109,7 +97,6 @@
         <w:rPr>
           <w:sz w:val="28"/>
           <w:szCs w:val="28"/>
-          <w:lang w:val="en-US"/>
         </w:rPr>
       </w:pPr>
       <w:r>
@@ -119,7 +106,32 @@
           <w:u w:val="single"/>
           <w:lang w:val="en-US"/>
         </w:rPr>
-        <w:t>Character Creation:</w:t>
+        <w:t>Character</w:t>
+      </w:r>
+      <w:r>
+        <w:rPr>
+          <w:sz w:val="28"/>
+          <w:szCs w:val="28"/>
+          <w:u w:val="single"/>
+        </w:rPr>
+        <w:t xml:space="preserve"> </w:t>
+      </w:r>
+      <w:r>
+        <w:rPr>
+          <w:sz w:val="28"/>
+          <w:szCs w:val="28"/>
+          <w:u w:val="single"/>
+          <w:lang w:val="en-US"/>
+        </w:rPr>
+        <w:t>Creation</w:t>
+      </w:r>
+      <w:r>
+        <w:rPr>
+          <w:sz w:val="28"/>
+          <w:szCs w:val="28"/>
+          <w:u w:val="single"/>
+        </w:rPr>
+        <w:t>:</w:t>
       </w:r>
     </w:p>
     <w:p>
@@ -1020,10 +1032,38 @@
           <w:szCs w:val="28"/>
           <w:lang w:val="el-GR"/>
         </w:rPr>
-        <w:t xml:space="preserve">). Στο σημείο αυτό δίνονται οι επιλογές στον παίκτη να αλλάξει οποιοδήποτε από τα προαναφερθέντα πεδία, να επιλέξει τρία </w:t>
-      </w:r>
-      <w:r>
-        <w:rPr>
+        <w:t xml:space="preserve">). </w:t>
+      </w:r>
+      <w:r>
+        <w:rPr>
+          <w:color w:val="FF0000"/>
+          <w:sz w:val="28"/>
+          <w:szCs w:val="28"/>
+          <w:lang w:val="el-GR"/>
+        </w:rPr>
+        <w:t xml:space="preserve">Στο σημείο αυτό δίνονται </w:t>
+      </w:r>
+      <w:r>
+        <w:rPr>
+          <w:color w:val="FF0000"/>
+          <w:sz w:val="28"/>
+          <w:szCs w:val="28"/>
+          <w:lang w:val="el-GR"/>
+        </w:rPr>
+        <w:t xml:space="preserve">οι επιλογές στον παίκτη </w:t>
+      </w:r>
+      <w:r>
+        <w:rPr>
+          <w:color w:val="FF0000"/>
+          <w:sz w:val="28"/>
+          <w:szCs w:val="28"/>
+          <w:lang w:val="el-GR"/>
+        </w:rPr>
+        <w:t xml:space="preserve">να επιλέξει τρία </w:t>
+      </w:r>
+      <w:r>
+        <w:rPr>
+          <w:color w:val="FF0000"/>
           <w:sz w:val="28"/>
           <w:szCs w:val="28"/>
           <w:lang w:val="en-US"/>
@@ -1032,6 +1072,7 @@
       </w:r>
       <w:r>
         <w:rPr>
+          <w:color w:val="FF0000"/>
           <w:sz w:val="28"/>
           <w:szCs w:val="28"/>
           <w:lang w:val="el-GR"/>
@@ -1040,6 +1081,7 @@
       </w:r>
       <w:r>
         <w:rPr>
+          <w:color w:val="FF0000"/>
           <w:sz w:val="28"/>
           <w:szCs w:val="28"/>
           <w:lang w:val="en-US"/>
@@ -1048,6 +1090,7 @@
       </w:r>
       <w:r>
         <w:rPr>
+          <w:color w:val="FF0000"/>
           <w:sz w:val="28"/>
           <w:szCs w:val="28"/>
           <w:lang w:val="el-GR"/>
@@ -1056,6 +1099,7 @@
       </w:r>
       <w:r>
         <w:rPr>
+          <w:color w:val="FF0000"/>
           <w:sz w:val="28"/>
           <w:szCs w:val="28"/>
           <w:lang w:val="en-US"/>
@@ -1064,6 +1108,7 @@
       </w:r>
       <w:r>
         <w:rPr>
+          <w:color w:val="FF0000"/>
           <w:sz w:val="28"/>
           <w:szCs w:val="28"/>
           <w:lang w:val="el-GR"/>
@@ -1425,7 +1470,7 @@
           <w:sz w:val="28"/>
           <w:szCs w:val="28"/>
           <w:u w:val="single"/>
-          <w:lang w:val="en-US"/>
+          <w:lang w:val="el-GR"/>
         </w:rPr>
       </w:pPr>
     </w:p>
@@ -1528,16 +1573,24 @@
           <w:szCs w:val="28"/>
           <w:lang w:val="el-GR"/>
         </w:rPr>
+        <w:t xml:space="preserve">Το σύστημα ανακτά τη </w:t>
+      </w:r>
+      <w:r>
+        <w:rPr>
+          <w:sz w:val="28"/>
+          <w:szCs w:val="28"/>
+          <w:lang w:val="el-GR"/>
+        </w:rPr>
+        <w:t xml:space="preserve">ζωή και το όνομα του αντιπάλου και εμφανίζει την οθόνη της μάχης όπου ξεκινάει πρώτος ο παίκτης. Σε περίπτωση </w:t>
+      </w:r>
+      <w:r>
+        <w:rPr>
+          <w:sz w:val="28"/>
+          <w:szCs w:val="28"/>
+          <w:lang w:val="el-GR"/>
+        </w:rPr>
         <w:lastRenderedPageBreak/>
-        <w:t xml:space="preserve">Το σύστημα ανακτά τη </w:t>
-      </w:r>
-      <w:r>
-        <w:rPr>
-          <w:sz w:val="28"/>
-          <w:szCs w:val="28"/>
-          <w:lang w:val="el-GR"/>
-        </w:rPr>
-        <w:t xml:space="preserve">ζωή και το όνομα του αντιπάλου και εμφανίζει την οθόνη της μάχης όπου ξεκινάει πρώτος ο παίκτης. Σε περίπτωση που ο παίκτης έχει αντιμετωπίσει ξανά τον συγκεκριμένο αντίπαλο και τον έχει νικήσει, το σύστημα εμφανίζει και έναν μικρό πίνακα με τα </w:t>
+        <w:t xml:space="preserve">που ο παίκτης έχει αντιμετωπίσει ξανά τον συγκεκριμένο αντίπαλο και τον έχει νικήσει, το σύστημα εμφανίζει και έναν μικρό πίνακα με τα </w:t>
       </w:r>
       <w:r>
         <w:rPr>
@@ -1791,7 +1844,6 @@
         </w:rPr>
         <w:t xml:space="preserve"> </w:t>
       </w:r>
-      <w:proofErr w:type="spellStart"/>
       <w:r>
         <w:rPr>
           <w:sz w:val="28"/>
@@ -1800,7 +1852,6 @@
         </w:rPr>
         <w:t>etc</w:t>
       </w:r>
-      <w:proofErr w:type="spellEnd"/>
       <w:r>
         <w:rPr>
           <w:sz w:val="28"/>
@@ -2263,6 +2314,7 @@
           <w:szCs w:val="28"/>
           <w:lang w:val="el-GR"/>
         </w:rPr>
+        <w:lastRenderedPageBreak/>
         <w:t xml:space="preserve"> </w:t>
       </w:r>
       <w:r>
@@ -3114,44 +3166,53 @@
           <w:szCs w:val="28"/>
           <w:lang w:val="el-GR"/>
         </w:rPr>
+        <w:t xml:space="preserve"> Ο παίκτης έχει την επιλογή να πάρει ή να αφήσει το </w:t>
+      </w:r>
+      <w:r>
+        <w:rPr>
+          <w:color w:val="FF0000"/>
+          <w:sz w:val="28"/>
+          <w:szCs w:val="28"/>
+          <w:lang w:val="en-US"/>
+        </w:rPr>
+        <w:t>loot</w:t>
+      </w:r>
+      <w:r>
+        <w:rPr>
+          <w:color w:val="FF0000"/>
+          <w:sz w:val="28"/>
+          <w:szCs w:val="28"/>
+          <w:lang w:val="el-GR"/>
+        </w:rPr>
+        <w:t xml:space="preserve"> του ηττημένου αντιπάλου. Σε περίπτωση που επιλέγει να το πάρει, το </w:t>
+      </w:r>
+      <w:r>
+        <w:rPr>
+          <w:color w:val="FF0000"/>
+          <w:sz w:val="28"/>
+          <w:szCs w:val="28"/>
+          <w:lang w:val="en-US"/>
+        </w:rPr>
+        <w:t>loot</w:t>
+      </w:r>
+      <w:r>
+        <w:rPr>
+          <w:color w:val="FF0000"/>
+          <w:sz w:val="28"/>
+          <w:szCs w:val="28"/>
+          <w:lang w:val="el-GR"/>
+        </w:rPr>
+        <w:t xml:space="preserve"> </w:t>
+      </w:r>
+      <w:r>
+        <w:rPr>
+          <w:color w:val="FF0000"/>
+          <w:sz w:val="28"/>
+          <w:szCs w:val="28"/>
+          <w:lang w:val="el-GR"/>
+        </w:rPr>
         <w:lastRenderedPageBreak/>
-        <w:t xml:space="preserve"> Ο παίκτης έχει την επιλογή να πάρει ή να αφήσει το </w:t>
-      </w:r>
-      <w:r>
-        <w:rPr>
-          <w:color w:val="FF0000"/>
-          <w:sz w:val="28"/>
-          <w:szCs w:val="28"/>
-          <w:lang w:val="en-US"/>
-        </w:rPr>
-        <w:t>loot</w:t>
-      </w:r>
-      <w:r>
-        <w:rPr>
-          <w:color w:val="FF0000"/>
-          <w:sz w:val="28"/>
-          <w:szCs w:val="28"/>
-          <w:lang w:val="el-GR"/>
-        </w:rPr>
-        <w:t xml:space="preserve"> του ηττημένου αντιπάλου. Σε περίπτωση που επιλέγει να το πάρει, το </w:t>
-      </w:r>
-      <w:r>
-        <w:rPr>
-          <w:color w:val="FF0000"/>
-          <w:sz w:val="28"/>
-          <w:szCs w:val="28"/>
-          <w:lang w:val="en-US"/>
-        </w:rPr>
-        <w:t>loot</w:t>
-      </w:r>
-      <w:r>
-        <w:rPr>
-          <w:color w:val="FF0000"/>
-          <w:sz w:val="28"/>
-          <w:szCs w:val="28"/>
-          <w:lang w:val="el-GR"/>
-        </w:rPr>
-        <w:t xml:space="preserve"> αυτό προστίθεται στο </w:t>
+        <w:t xml:space="preserve">αυτό προστίθεται στο </w:t>
       </w:r>
       <w:r>
         <w:rPr>

</xml_diff>